<commit_message>
Epic 5 - Maksym Perkhun
</commit_message>
<xml_diff>
--- a/ai_12/maksym_perkhun/epic_5/epic_5_pactice_and_labs_report_maksym_perhun.docx
+++ b/ai_12/maksym_perkhun/epic_5/epic_5_pactice_and_labs_report_maksym_perhun.docx
@@ -1515,128 +1515,17 @@
           </wp:inline>
         </w:drawing>
       </w:r>
-    </w:p>
-    <w:p/>
-    <w:p>
-      <w:pPr>
-        <w:rPr>
-          <w:rFonts w:ascii="Times New Roman" w:eastAsia="Times New Roman" w:hAnsi="Times New Roman" w:cs="Times New Roman"/>
-          <w:sz w:val="28"/>
-          <w:szCs w:val="28"/>
-        </w:rPr>
-      </w:pPr>
-      <w:r>
-        <w:rPr>
-          <w:rFonts w:ascii="Times New Roman" w:eastAsia="Times New Roman" w:hAnsi="Times New Roman" w:cs="Times New Roman"/>
-          <w:b/>
-          <w:bCs/>
-          <w:color w:val="000000" w:themeColor="text1"/>
-          <w:sz w:val="28"/>
-          <w:szCs w:val="28"/>
-        </w:rPr>
-        <w:t>Завдання №3</w:t>
-      </w:r>
-      <w:r>
-        <w:rPr>
-          <w:rFonts w:ascii="Times New Roman" w:eastAsia="Times New Roman" w:hAnsi="Times New Roman" w:cs="Times New Roman"/>
-          <w:color w:val="000000" w:themeColor="text1"/>
-          <w:sz w:val="28"/>
-          <w:szCs w:val="28"/>
-        </w:rPr>
-        <w:t xml:space="preserve"> </w:t>
-      </w:r>
-      <w:proofErr w:type="spellStart"/>
-      <w:r>
-        <w:rPr>
-          <w:rFonts w:ascii="Times New Roman" w:eastAsia="Times New Roman" w:hAnsi="Times New Roman" w:cs="Times New Roman"/>
-          <w:color w:val="000000" w:themeColor="text1"/>
-          <w:sz w:val="28"/>
-          <w:szCs w:val="28"/>
-        </w:rPr>
-        <w:t>Task</w:t>
-      </w:r>
-      <w:proofErr w:type="spellEnd"/>
-      <w:r>
-        <w:rPr>
-          <w:rFonts w:ascii="Times New Roman" w:eastAsia="Times New Roman" w:hAnsi="Times New Roman" w:cs="Times New Roman"/>
-          <w:color w:val="000000" w:themeColor="text1"/>
-          <w:sz w:val="28"/>
-          <w:szCs w:val="28"/>
-        </w:rPr>
-        <w:t xml:space="preserve"> 5 - </w:t>
-      </w:r>
-      <w:proofErr w:type="spellStart"/>
-      <w:r>
-        <w:rPr>
-          <w:rFonts w:ascii="Times New Roman" w:eastAsia="Times New Roman" w:hAnsi="Times New Roman" w:cs="Times New Roman"/>
-          <w:color w:val="000000" w:themeColor="text1"/>
-          <w:sz w:val="28"/>
-          <w:szCs w:val="28"/>
-        </w:rPr>
-        <w:t>Lab</w:t>
-      </w:r>
-      <w:proofErr w:type="spellEnd"/>
-      <w:r>
-        <w:rPr>
-          <w:rFonts w:ascii="Times New Roman" w:eastAsia="Times New Roman" w:hAnsi="Times New Roman" w:cs="Times New Roman"/>
-          <w:color w:val="000000" w:themeColor="text1"/>
-          <w:sz w:val="28"/>
-          <w:szCs w:val="28"/>
-        </w:rPr>
-        <w:t xml:space="preserve"># </w:t>
-      </w:r>
-      <w:proofErr w:type="spellStart"/>
-      <w:r>
-        <w:rPr>
-          <w:rFonts w:ascii="Times New Roman" w:eastAsia="Times New Roman" w:hAnsi="Times New Roman" w:cs="Times New Roman"/>
-          <w:color w:val="000000" w:themeColor="text1"/>
-          <w:sz w:val="28"/>
-          <w:szCs w:val="28"/>
-        </w:rPr>
-        <w:t>programming</w:t>
-      </w:r>
-      <w:proofErr w:type="spellEnd"/>
-      <w:r>
-        <w:rPr>
-          <w:rFonts w:ascii="Times New Roman" w:eastAsia="Times New Roman" w:hAnsi="Times New Roman" w:cs="Times New Roman"/>
-          <w:color w:val="000000" w:themeColor="text1"/>
-          <w:sz w:val="28"/>
-          <w:szCs w:val="28"/>
-        </w:rPr>
-        <w:t xml:space="preserve">: VNS </w:t>
-      </w:r>
-      <w:proofErr w:type="spellStart"/>
-      <w:r>
-        <w:rPr>
-          <w:rFonts w:ascii="Times New Roman" w:eastAsia="Times New Roman" w:hAnsi="Times New Roman" w:cs="Times New Roman"/>
-          <w:color w:val="000000" w:themeColor="text1"/>
-          <w:sz w:val="28"/>
-          <w:szCs w:val="28"/>
-        </w:rPr>
-        <w:t>Lab</w:t>
-      </w:r>
-      <w:proofErr w:type="spellEnd"/>
-      <w:r>
-        <w:rPr>
-          <w:rFonts w:ascii="Times New Roman" w:eastAsia="Times New Roman" w:hAnsi="Times New Roman" w:cs="Times New Roman"/>
-          <w:color w:val="000000" w:themeColor="text1"/>
-          <w:sz w:val="28"/>
-          <w:szCs w:val="28"/>
-        </w:rPr>
-        <w:t xml:space="preserve"> 9</w:t>
-      </w:r>
-    </w:p>
-    <w:p>
       <w:r>
         <w:rPr>
           <w:noProof/>
           <w:lang w:eastAsia="uk-UA"/>
         </w:rPr>
+        <w:lastRenderedPageBreak/>
         <w:drawing>
-          <wp:inline distT="0" distB="0" distL="0" distR="0" wp14:anchorId="587D5E50" wp14:editId="5C981900">
-            <wp:extent cx="6544588" cy="8688012"/>
-            <wp:effectExtent l="0" t="0" r="8890" b="0"/>
-            <wp:docPr id="6" name="Рисунок 6"/>
+          <wp:inline distT="0" distB="0" distL="0" distR="0" wp14:anchorId="617B24E5" wp14:editId="603588A7">
+            <wp:extent cx="6645910" cy="5460365"/>
+            <wp:effectExtent l="0" t="0" r="2540" b="6985"/>
+            <wp:docPr id="15" name="Рисунок 15"/>
             <wp:cNvGraphicFramePr>
               <a:graphicFrameLocks xmlns:a="http://schemas.openxmlformats.org/drawingml/2006/main" noChangeAspect="1"/>
             </wp:cNvGraphicFramePr>
@@ -1656,7 +1545,7 @@
                   <pic:spPr>
                     <a:xfrm>
                       <a:off x="0" y="0"/>
-                      <a:ext cx="6544588" cy="8688012"/>
+                      <a:ext cx="6645910" cy="5460365"/>
                     </a:xfrm>
                     <a:prstGeom prst="rect">
                       <a:avLst/>
@@ -1668,23 +1557,19 @@
           </wp:inline>
         </w:drawing>
       </w:r>
-      <w:r>
-        <w:br w:type="page"/>
-      </w:r>
-    </w:p>
-    <w:p/>
-    <w:p/>
+    </w:p>
     <w:p>
       <w:r>
         <w:rPr>
           <w:noProof/>
           <w:lang w:eastAsia="uk-UA"/>
         </w:rPr>
+        <w:lastRenderedPageBreak/>
         <w:drawing>
-          <wp:inline distT="0" distB="0" distL="0" distR="0" wp14:anchorId="4FBF7EF7" wp14:editId="610B5B92">
-            <wp:extent cx="6645910" cy="6055995"/>
-            <wp:effectExtent l="0" t="0" r="2540" b="1905"/>
-            <wp:docPr id="7" name="Рисунок 7"/>
+          <wp:inline distT="0" distB="0" distL="0" distR="0" wp14:anchorId="09C48E32" wp14:editId="548FCA30">
+            <wp:extent cx="6554115" cy="7249537"/>
+            <wp:effectExtent l="0" t="0" r="0" b="8890"/>
+            <wp:docPr id="16" name="Рисунок 16"/>
             <wp:cNvGraphicFramePr>
               <a:graphicFrameLocks xmlns:a="http://schemas.openxmlformats.org/drawingml/2006/main" noChangeAspect="1"/>
             </wp:cNvGraphicFramePr>
@@ -1704,7 +1589,7 @@
                   <pic:spPr>
                     <a:xfrm>
                       <a:off x="0" y="0"/>
-                      <a:ext cx="6645910" cy="6055995"/>
+                      <a:ext cx="6554115" cy="7249537"/>
                     </a:xfrm>
                     <a:prstGeom prst="rect">
                       <a:avLst/>
@@ -1717,244 +1602,16 @@
         </w:drawing>
       </w:r>
       <w:r>
-        <w:t xml:space="preserve">      </w:t>
-      </w:r>
-    </w:p>
-    <w:p>
-      <w:r>
-        <w:br w:type="page"/>
-      </w:r>
-    </w:p>
-    <w:p>
-      <w:pPr>
-        <w:rPr>
-          <w:rFonts w:ascii="Times New Roman" w:eastAsia="Times New Roman" w:hAnsi="Times New Roman" w:cs="Times New Roman"/>
-          <w:sz w:val="28"/>
-          <w:szCs w:val="28"/>
-        </w:rPr>
-      </w:pPr>
-      <w:r>
-        <w:rPr>
-          <w:rFonts w:ascii="Times New Roman" w:eastAsia="Times New Roman" w:hAnsi="Times New Roman" w:cs="Times New Roman"/>
-          <w:b/>
-          <w:bCs/>
-          <w:color w:val="000000" w:themeColor="text1"/>
-          <w:sz w:val="28"/>
-          <w:szCs w:val="28"/>
+        <w:rPr>
+          <w:noProof/>
+          <w:lang w:eastAsia="uk-UA"/>
         </w:rPr>
         <w:lastRenderedPageBreak/>
-        <w:t>Завдання №4</w:t>
-      </w:r>
-      <w:r>
-        <w:rPr>
-          <w:rFonts w:ascii="Times New Roman" w:eastAsia="Times New Roman" w:hAnsi="Times New Roman" w:cs="Times New Roman"/>
-          <w:color w:val="000000" w:themeColor="text1"/>
-          <w:sz w:val="28"/>
-          <w:szCs w:val="28"/>
-        </w:rPr>
-        <w:t xml:space="preserve"> </w:t>
-      </w:r>
-      <w:proofErr w:type="spellStart"/>
-      <w:r>
-        <w:rPr>
-          <w:rFonts w:ascii="Times New Roman" w:eastAsia="Times New Roman" w:hAnsi="Times New Roman" w:cs="Times New Roman"/>
-          <w:color w:val="000000" w:themeColor="text1"/>
-          <w:sz w:val="28"/>
-          <w:szCs w:val="28"/>
-        </w:rPr>
-        <w:t>Epic</w:t>
-      </w:r>
-      <w:proofErr w:type="spellEnd"/>
-      <w:r>
-        <w:rPr>
-          <w:rFonts w:ascii="Times New Roman" w:eastAsia="Times New Roman" w:hAnsi="Times New Roman" w:cs="Times New Roman"/>
-          <w:color w:val="000000" w:themeColor="text1"/>
-          <w:sz w:val="28"/>
-          <w:szCs w:val="28"/>
-        </w:rPr>
-        <w:t xml:space="preserve"> 5 </w:t>
-      </w:r>
-      <w:proofErr w:type="spellStart"/>
-      <w:r>
-        <w:rPr>
-          <w:rFonts w:ascii="Times New Roman" w:eastAsia="Times New Roman" w:hAnsi="Times New Roman" w:cs="Times New Roman"/>
-          <w:color w:val="000000" w:themeColor="text1"/>
-          <w:sz w:val="28"/>
-          <w:szCs w:val="28"/>
-        </w:rPr>
-        <w:t>Task</w:t>
-      </w:r>
-      <w:proofErr w:type="spellEnd"/>
-      <w:r>
-        <w:rPr>
-          <w:rFonts w:ascii="Times New Roman" w:eastAsia="Times New Roman" w:hAnsi="Times New Roman" w:cs="Times New Roman"/>
-          <w:color w:val="000000" w:themeColor="text1"/>
-          <w:sz w:val="28"/>
-          <w:szCs w:val="28"/>
-        </w:rPr>
-        <w:t xml:space="preserve"> 6 - </w:t>
-      </w:r>
-      <w:proofErr w:type="spellStart"/>
-      <w:r>
-        <w:rPr>
-          <w:rFonts w:ascii="Times New Roman" w:eastAsia="Times New Roman" w:hAnsi="Times New Roman" w:cs="Times New Roman"/>
-          <w:color w:val="000000" w:themeColor="text1"/>
-          <w:sz w:val="28"/>
-          <w:szCs w:val="28"/>
-        </w:rPr>
-        <w:t>Lab</w:t>
-      </w:r>
-      <w:proofErr w:type="spellEnd"/>
-      <w:r>
-        <w:rPr>
-          <w:rFonts w:ascii="Times New Roman" w:eastAsia="Times New Roman" w:hAnsi="Times New Roman" w:cs="Times New Roman"/>
-          <w:color w:val="000000" w:themeColor="text1"/>
-          <w:sz w:val="28"/>
-          <w:szCs w:val="28"/>
-        </w:rPr>
-        <w:t xml:space="preserve"># </w:t>
-      </w:r>
-      <w:proofErr w:type="spellStart"/>
-      <w:r>
-        <w:rPr>
-          <w:rFonts w:ascii="Times New Roman" w:eastAsia="Times New Roman" w:hAnsi="Times New Roman" w:cs="Times New Roman"/>
-          <w:color w:val="000000" w:themeColor="text1"/>
-          <w:sz w:val="28"/>
-          <w:szCs w:val="28"/>
-        </w:rPr>
-        <w:t>programming</w:t>
-      </w:r>
-      <w:proofErr w:type="spellEnd"/>
-      <w:r>
-        <w:rPr>
-          <w:rFonts w:ascii="Times New Roman" w:eastAsia="Times New Roman" w:hAnsi="Times New Roman" w:cs="Times New Roman"/>
-          <w:color w:val="000000" w:themeColor="text1"/>
-          <w:sz w:val="28"/>
-          <w:szCs w:val="28"/>
-        </w:rPr>
-        <w:t xml:space="preserve">: </w:t>
-      </w:r>
-      <w:proofErr w:type="spellStart"/>
-      <w:r>
-        <w:rPr>
-          <w:rFonts w:ascii="Times New Roman" w:eastAsia="Times New Roman" w:hAnsi="Times New Roman" w:cs="Times New Roman"/>
-          <w:color w:val="000000" w:themeColor="text1"/>
-          <w:sz w:val="28"/>
-          <w:szCs w:val="28"/>
-        </w:rPr>
-        <w:t>Algotester</w:t>
-      </w:r>
-      <w:proofErr w:type="spellEnd"/>
-      <w:r>
-        <w:rPr>
-          <w:rFonts w:ascii="Times New Roman" w:eastAsia="Times New Roman" w:hAnsi="Times New Roman" w:cs="Times New Roman"/>
-          <w:color w:val="000000" w:themeColor="text1"/>
-          <w:sz w:val="28"/>
-          <w:szCs w:val="28"/>
-        </w:rPr>
-        <w:t xml:space="preserve"> </w:t>
-      </w:r>
-      <w:proofErr w:type="spellStart"/>
-      <w:r>
-        <w:rPr>
-          <w:rFonts w:ascii="Times New Roman" w:eastAsia="Times New Roman" w:hAnsi="Times New Roman" w:cs="Times New Roman"/>
-          <w:color w:val="000000" w:themeColor="text1"/>
-          <w:sz w:val="28"/>
-          <w:szCs w:val="28"/>
-        </w:rPr>
-        <w:t>Lab</w:t>
-      </w:r>
-      <w:proofErr w:type="spellEnd"/>
-      <w:r>
-        <w:rPr>
-          <w:rFonts w:ascii="Times New Roman" w:eastAsia="Times New Roman" w:hAnsi="Times New Roman" w:cs="Times New Roman"/>
-          <w:color w:val="000000" w:themeColor="text1"/>
-          <w:sz w:val="28"/>
-          <w:szCs w:val="28"/>
-        </w:rPr>
-        <w:t xml:space="preserve"> 4</w:t>
-      </w:r>
-    </w:p>
-    <w:p>
-      <w:pPr>
-        <w:rPr>
-          <w:rFonts w:ascii="Times New Roman" w:eastAsia="Times New Roman" w:hAnsi="Times New Roman" w:cs="Times New Roman"/>
-          <w:color w:val="000000" w:themeColor="text1"/>
-          <w:sz w:val="28"/>
-          <w:szCs w:val="28"/>
-        </w:rPr>
-      </w:pPr>
-      <w:r>
-        <w:rPr>
-          <w:rFonts w:ascii="Times New Roman" w:eastAsia="Times New Roman" w:hAnsi="Times New Roman" w:cs="Times New Roman"/>
-          <w:color w:val="000000" w:themeColor="text1"/>
-          <w:sz w:val="28"/>
-          <w:szCs w:val="28"/>
-        </w:rPr>
-        <w:t>Lab4v2 (</w:t>
-      </w:r>
-      <w:proofErr w:type="spellStart"/>
-      <w:r>
-        <w:rPr>
-          <w:rFonts w:ascii="Times New Roman" w:eastAsia="Times New Roman" w:hAnsi="Times New Roman" w:cs="Times New Roman"/>
-          <w:color w:val="000000" w:themeColor="text1"/>
-          <w:sz w:val="28"/>
-          <w:szCs w:val="28"/>
-        </w:rPr>
-        <w:t>version</w:t>
-      </w:r>
-      <w:proofErr w:type="spellEnd"/>
-      <w:r>
-        <w:rPr>
-          <w:rFonts w:ascii="Times New Roman" w:eastAsia="Times New Roman" w:hAnsi="Times New Roman" w:cs="Times New Roman"/>
-          <w:color w:val="000000" w:themeColor="text1"/>
-          <w:sz w:val="28"/>
-          <w:szCs w:val="28"/>
-        </w:rPr>
-        <w:t xml:space="preserve"> 1)</w:t>
-      </w:r>
-    </w:p>
-    <w:p>
-      <w:pPr>
-        <w:rPr>
-          <w:rFonts w:ascii="Times New Roman" w:eastAsia="Times New Roman" w:hAnsi="Times New Roman" w:cs="Times New Roman"/>
-          <w:b/>
-          <w:bCs/>
-          <w:sz w:val="28"/>
-          <w:szCs w:val="28"/>
-        </w:rPr>
-      </w:pPr>
-      <w:r>
-        <w:t xml:space="preserve">   </w:t>
-      </w:r>
-      <w:r>
-        <w:t xml:space="preserve">     </w:t>
-      </w:r>
-      <w:r>
-        <w:rPr>
-          <w:rFonts w:ascii="Times New Roman" w:eastAsia="Times New Roman" w:hAnsi="Times New Roman" w:cs="Times New Roman"/>
-          <w:b/>
-          <w:bCs/>
-          <w:sz w:val="28"/>
-          <w:szCs w:val="28"/>
-        </w:rPr>
-        <w:t xml:space="preserve"> </w:t>
-      </w:r>
-      <w:r>
-        <w:rPr>
-          <w:rFonts w:ascii="Times New Roman" w:eastAsia="Times New Roman" w:hAnsi="Times New Roman" w:cs="Times New Roman"/>
-          <w:b/>
-          <w:bCs/>
-          <w:noProof/>
-          <w:sz w:val="28"/>
-          <w:szCs w:val="28"/>
-          <w:lang w:eastAsia="uk-UA"/>
-        </w:rPr>
         <w:drawing>
-          <wp:inline distT="0" distB="0" distL="0" distR="0" wp14:anchorId="3FCED47D" wp14:editId="7CBA93B3">
-            <wp:extent cx="4982270" cy="6439799"/>
-            <wp:effectExtent l="0" t="0" r="8890" b="0"/>
-            <wp:docPr id="8" name="Рисунок 8"/>
+          <wp:inline distT="0" distB="0" distL="0" distR="0" wp14:anchorId="458095C2" wp14:editId="70FE04C5">
+            <wp:extent cx="3353268" cy="6287377"/>
+            <wp:effectExtent l="0" t="0" r="0" b="0"/>
+            <wp:docPr id="18" name="Рисунок 18"/>
             <wp:cNvGraphicFramePr>
               <a:graphicFrameLocks xmlns:a="http://schemas.openxmlformats.org/drawingml/2006/main" noChangeAspect="1"/>
             </wp:cNvGraphicFramePr>
@@ -1974,7 +1631,7 @@
                   <pic:spPr>
                     <a:xfrm>
                       <a:off x="0" y="0"/>
-                      <a:ext cx="4982270" cy="6439799"/>
+                      <a:ext cx="3353268" cy="6287377"/>
                     </a:xfrm>
                     <a:prstGeom prst="rect">
                       <a:avLst/>
@@ -1987,111 +1644,114 @@
         </w:drawing>
       </w:r>
     </w:p>
-    <w:p>
-      <w:pPr>
-        <w:rPr>
-          <w:rFonts w:ascii="Times New Roman" w:eastAsia="Times New Roman" w:hAnsi="Times New Roman" w:cs="Times New Roman"/>
-          <w:b/>
-          <w:bCs/>
-          <w:sz w:val="28"/>
-          <w:szCs w:val="28"/>
-        </w:rPr>
-      </w:pPr>
-    </w:p>
-    <w:p>
-      <w:pPr>
-        <w:rPr>
-          <w:rFonts w:ascii="Times New Roman" w:eastAsia="Times New Roman" w:hAnsi="Times New Roman" w:cs="Times New Roman"/>
-          <w:b/>
-          <w:bCs/>
-          <w:sz w:val="28"/>
-          <w:szCs w:val="28"/>
-        </w:rPr>
-      </w:pPr>
-    </w:p>
-    <w:p>
-      <w:pPr>
-        <w:rPr>
-          <w:rFonts w:ascii="Times New Roman" w:eastAsia="Times New Roman" w:hAnsi="Times New Roman" w:cs="Times New Roman"/>
-          <w:b/>
-          <w:bCs/>
-          <w:sz w:val="28"/>
-          <w:szCs w:val="28"/>
-        </w:rPr>
-      </w:pPr>
-    </w:p>
-    <w:p>
-      <w:pPr>
-        <w:rPr>
-          <w:rFonts w:ascii="Times New Roman" w:eastAsia="Times New Roman" w:hAnsi="Times New Roman" w:cs="Times New Roman"/>
-          <w:b/>
-          <w:bCs/>
-          <w:sz w:val="28"/>
-          <w:szCs w:val="28"/>
-        </w:rPr>
-      </w:pPr>
-    </w:p>
-    <w:p>
-      <w:pPr>
-        <w:rPr>
-          <w:rFonts w:ascii="Times New Roman" w:eastAsia="Times New Roman" w:hAnsi="Times New Roman" w:cs="Times New Roman"/>
-          <w:b/>
-          <w:bCs/>
-          <w:sz w:val="28"/>
-          <w:szCs w:val="28"/>
-        </w:rPr>
-      </w:pPr>
-    </w:p>
-    <w:p>
-      <w:pPr>
-        <w:rPr>
-          <w:rFonts w:ascii="Times New Roman" w:eastAsia="Times New Roman" w:hAnsi="Times New Roman" w:cs="Times New Roman"/>
-          <w:b/>
-          <w:bCs/>
-          <w:sz w:val="28"/>
-          <w:szCs w:val="28"/>
-        </w:rPr>
-      </w:pPr>
-    </w:p>
     <w:p/>
     <w:p>
       <w:pPr>
         <w:rPr>
           <w:rFonts w:ascii="Times New Roman" w:eastAsia="Times New Roman" w:hAnsi="Times New Roman" w:cs="Times New Roman"/>
-          <w:color w:val="000000" w:themeColor="text1"/>
-          <w:sz w:val="28"/>
-          <w:szCs w:val="28"/>
-        </w:rPr>
-      </w:pPr>
-      <w:r>
-        <w:rPr>
-          <w:rFonts w:ascii="Times New Roman" w:eastAsia="Times New Roman" w:hAnsi="Times New Roman" w:cs="Times New Roman"/>
-          <w:color w:val="000000" w:themeColor="text1"/>
-          <w:sz w:val="28"/>
-          <w:szCs w:val="28"/>
-        </w:rPr>
-        <w:lastRenderedPageBreak/>
-        <w:t>Lab4v2 (</w:t>
-      </w:r>
-      <w:proofErr w:type="spellStart"/>
-      <w:r>
-        <w:rPr>
-          <w:rFonts w:ascii="Times New Roman" w:eastAsia="Times New Roman" w:hAnsi="Times New Roman" w:cs="Times New Roman"/>
-          <w:color w:val="000000" w:themeColor="text1"/>
-          <w:sz w:val="28"/>
-          <w:szCs w:val="28"/>
-        </w:rPr>
-        <w:t>version</w:t>
-      </w:r>
-      <w:proofErr w:type="spellEnd"/>
-      <w:r>
-        <w:rPr>
-          <w:rFonts w:ascii="Times New Roman" w:eastAsia="Times New Roman" w:hAnsi="Times New Roman" w:cs="Times New Roman"/>
-          <w:color w:val="000000" w:themeColor="text1"/>
-          <w:sz w:val="28"/>
-          <w:szCs w:val="28"/>
-        </w:rPr>
-        <w:t xml:space="preserve"> 2)</w:t>
+          <w:sz w:val="28"/>
+          <w:szCs w:val="28"/>
+        </w:rPr>
+      </w:pPr>
+      <w:r>
+        <w:rPr>
+          <w:rFonts w:ascii="Times New Roman" w:eastAsia="Times New Roman" w:hAnsi="Times New Roman" w:cs="Times New Roman"/>
+          <w:b/>
+          <w:bCs/>
+          <w:color w:val="000000" w:themeColor="text1"/>
+          <w:sz w:val="28"/>
+          <w:szCs w:val="28"/>
+        </w:rPr>
+        <w:t>Завдання №3</w:t>
+      </w:r>
+      <w:r>
+        <w:rPr>
+          <w:rFonts w:ascii="Times New Roman" w:eastAsia="Times New Roman" w:hAnsi="Times New Roman" w:cs="Times New Roman"/>
+          <w:color w:val="000000" w:themeColor="text1"/>
+          <w:sz w:val="28"/>
+          <w:szCs w:val="28"/>
+        </w:rPr>
+        <w:t xml:space="preserve"> </w:t>
+      </w:r>
+      <w:proofErr w:type="spellStart"/>
+      <w:r>
+        <w:rPr>
+          <w:rFonts w:ascii="Times New Roman" w:eastAsia="Times New Roman" w:hAnsi="Times New Roman" w:cs="Times New Roman"/>
+          <w:color w:val="000000" w:themeColor="text1"/>
+          <w:sz w:val="28"/>
+          <w:szCs w:val="28"/>
+        </w:rPr>
+        <w:t>Task</w:t>
+      </w:r>
+      <w:proofErr w:type="spellEnd"/>
+      <w:r>
+        <w:rPr>
+          <w:rFonts w:ascii="Times New Roman" w:eastAsia="Times New Roman" w:hAnsi="Times New Roman" w:cs="Times New Roman"/>
+          <w:color w:val="000000" w:themeColor="text1"/>
+          <w:sz w:val="28"/>
+          <w:szCs w:val="28"/>
+        </w:rPr>
+        <w:t xml:space="preserve"> 5 - </w:t>
+      </w:r>
+      <w:proofErr w:type="spellStart"/>
+      <w:r>
+        <w:rPr>
+          <w:rFonts w:ascii="Times New Roman" w:eastAsia="Times New Roman" w:hAnsi="Times New Roman" w:cs="Times New Roman"/>
+          <w:color w:val="000000" w:themeColor="text1"/>
+          <w:sz w:val="28"/>
+          <w:szCs w:val="28"/>
+        </w:rPr>
+        <w:t>Lab</w:t>
+      </w:r>
+      <w:proofErr w:type="spellEnd"/>
+      <w:r>
+        <w:rPr>
+          <w:rFonts w:ascii="Times New Roman" w:eastAsia="Times New Roman" w:hAnsi="Times New Roman" w:cs="Times New Roman"/>
+          <w:color w:val="000000" w:themeColor="text1"/>
+          <w:sz w:val="28"/>
+          <w:szCs w:val="28"/>
+        </w:rPr>
+        <w:t xml:space="preserve"># </w:t>
+      </w:r>
+      <w:proofErr w:type="spellStart"/>
+      <w:r>
+        <w:rPr>
+          <w:rFonts w:ascii="Times New Roman" w:eastAsia="Times New Roman" w:hAnsi="Times New Roman" w:cs="Times New Roman"/>
+          <w:color w:val="000000" w:themeColor="text1"/>
+          <w:sz w:val="28"/>
+          <w:szCs w:val="28"/>
+        </w:rPr>
+        <w:t>programming</w:t>
+      </w:r>
+      <w:proofErr w:type="spellEnd"/>
+      <w:r>
+        <w:rPr>
+          <w:rFonts w:ascii="Times New Roman" w:eastAsia="Times New Roman" w:hAnsi="Times New Roman" w:cs="Times New Roman"/>
+          <w:color w:val="000000" w:themeColor="text1"/>
+          <w:sz w:val="28"/>
+          <w:szCs w:val="28"/>
+        </w:rPr>
+        <w:t xml:space="preserve">: VNS </w:t>
+      </w:r>
+      <w:proofErr w:type="spellStart"/>
+      <w:r>
+        <w:rPr>
+          <w:rFonts w:ascii="Times New Roman" w:eastAsia="Times New Roman" w:hAnsi="Times New Roman" w:cs="Times New Roman"/>
+          <w:color w:val="000000" w:themeColor="text1"/>
+          <w:sz w:val="28"/>
+          <w:szCs w:val="28"/>
+        </w:rPr>
+        <w:t>Lab</w:t>
+      </w:r>
+      <w:proofErr w:type="spellEnd"/>
+      <w:r>
+        <w:rPr>
+          <w:rFonts w:ascii="Times New Roman" w:eastAsia="Times New Roman" w:hAnsi="Times New Roman" w:cs="Times New Roman"/>
+          <w:color w:val="000000" w:themeColor="text1"/>
+          <w:sz w:val="28"/>
+          <w:szCs w:val="28"/>
+        </w:rPr>
+        <w:t xml:space="preserve"> 9</w:t>
       </w:r>
     </w:p>
     <w:p>
@@ -2100,11 +1760,12 @@
           <w:noProof/>
           <w:lang w:eastAsia="uk-UA"/>
         </w:rPr>
+        <w:lastRenderedPageBreak/>
         <w:drawing>
-          <wp:inline distT="0" distB="0" distL="0" distR="0" wp14:anchorId="4102E9F7" wp14:editId="27D678FB">
-            <wp:extent cx="4744112" cy="8230749"/>
-            <wp:effectExtent l="0" t="0" r="0" b="0"/>
-            <wp:docPr id="9" name="Рисунок 9"/>
+          <wp:inline distT="0" distB="0" distL="0" distR="0" wp14:anchorId="587D5E50" wp14:editId="5C981900">
+            <wp:extent cx="6544588" cy="8688012"/>
+            <wp:effectExtent l="0" t="0" r="8890" b="0"/>
+            <wp:docPr id="6" name="Рисунок 6"/>
             <wp:cNvGraphicFramePr>
               <a:graphicFrameLocks xmlns:a="http://schemas.openxmlformats.org/drawingml/2006/main" noChangeAspect="1"/>
             </wp:cNvGraphicFramePr>
@@ -2124,7 +1785,7 @@
                   <pic:spPr>
                     <a:xfrm>
                       <a:off x="0" y="0"/>
-                      <a:ext cx="4744112" cy="8230749"/>
+                      <a:ext cx="6544588" cy="8688012"/>
                     </a:xfrm>
                     <a:prstGeom prst="rect">
                       <a:avLst/>
@@ -2136,22 +1797,23 @@
           </wp:inline>
         </w:drawing>
       </w:r>
-    </w:p>
-    <w:p>
       <w:r>
         <w:br w:type="page"/>
       </w:r>
+    </w:p>
+    <w:p/>
+    <w:p/>
+    <w:p>
       <w:r>
         <w:rPr>
           <w:noProof/>
           <w:lang w:eastAsia="uk-UA"/>
         </w:rPr>
-        <w:lastRenderedPageBreak/>
         <w:drawing>
-          <wp:inline distT="0" distB="0" distL="0" distR="0" wp14:anchorId="23E0E956" wp14:editId="06645054">
-            <wp:extent cx="4067743" cy="7983064"/>
-            <wp:effectExtent l="0" t="0" r="9525" b="0"/>
-            <wp:docPr id="10" name="Рисунок 10"/>
+          <wp:inline distT="0" distB="0" distL="0" distR="0" wp14:anchorId="4FBF7EF7" wp14:editId="610B5B92">
+            <wp:extent cx="6645910" cy="6055995"/>
+            <wp:effectExtent l="0" t="0" r="2540" b="1905"/>
+            <wp:docPr id="7" name="Рисунок 7"/>
             <wp:cNvGraphicFramePr>
               <a:graphicFrameLocks xmlns:a="http://schemas.openxmlformats.org/drawingml/2006/main" noChangeAspect="1"/>
             </wp:cNvGraphicFramePr>
@@ -2171,7 +1833,7 @@
                   <pic:spPr>
                     <a:xfrm>
                       <a:off x="0" y="0"/>
-                      <a:ext cx="4067743" cy="7983064"/>
+                      <a:ext cx="6645910" cy="6055995"/>
                     </a:xfrm>
                     <a:prstGeom prst="rect">
                       <a:avLst/>
@@ -2183,37 +1845,14 @@
           </wp:inline>
         </w:drawing>
       </w:r>
-    </w:p>
-    <w:p>
-      <w:r>
-        <w:t xml:space="preserve">  </w:t>
-      </w:r>
-    </w:p>
-    <w:p/>
-    <w:p/>
-    <w:p>
-      <w:pPr>
-        <w:rPr>
-          <w:rFonts w:ascii="Times New Roman" w:eastAsia="Times New Roman" w:hAnsi="Times New Roman" w:cs="Times New Roman"/>
-          <w:sz w:val="28"/>
-          <w:szCs w:val="28"/>
-        </w:rPr>
-      </w:pPr>
-      <w:r>
-        <w:t xml:space="preserve">  </w:t>
-      </w:r>
-    </w:p>
-    <w:p>
-      <w:pPr>
-        <w:rPr>
-          <w:rFonts w:ascii="Times New Roman" w:eastAsia="Times New Roman" w:hAnsi="Times New Roman" w:cs="Times New Roman"/>
-          <w:b/>
-          <w:bCs/>
-          <w:color w:val="000000" w:themeColor="text1"/>
-          <w:sz w:val="28"/>
-          <w:szCs w:val="28"/>
-        </w:rPr>
-      </w:pPr>
+      <w:r>
+        <w:t xml:space="preserve">      </w:t>
+      </w:r>
+    </w:p>
+    <w:p>
+      <w:r>
+        <w:br w:type="page"/>
+      </w:r>
     </w:p>
     <w:p>
       <w:pPr>
@@ -2233,7 +1872,7 @@
           <w:szCs w:val="28"/>
         </w:rPr>
         <w:lastRenderedPageBreak/>
-        <w:t>Завдання №5</w:t>
+        <w:t>Завдання №4</w:t>
       </w:r>
       <w:r>
         <w:rPr>
@@ -2282,7 +1921,7 @@
           <w:sz w:val="28"/>
           <w:szCs w:val="28"/>
         </w:rPr>
-        <w:t xml:space="preserve"> 7 - </w:t>
+        <w:t xml:space="preserve"> 6 - </w:t>
       </w:r>
       <w:proofErr w:type="spellStart"/>
       <w:r>
@@ -2362,16 +2001,89 @@
           <w:sz w:val="28"/>
           <w:szCs w:val="28"/>
         </w:rPr>
-        <w:t xml:space="preserve"> 6</w:t>
-      </w:r>
-    </w:p>
-    <w:p>
-      <w:r>
+        <w:t xml:space="preserve"> 4</w:t>
+      </w:r>
+    </w:p>
+    <w:p>
+      <w:pPr>
+        <w:rPr>
+          <w:rFonts w:ascii="Times New Roman" w:eastAsia="Times New Roman" w:hAnsi="Times New Roman" w:cs="Times New Roman"/>
+          <w:color w:val="000000" w:themeColor="text1"/>
+          <w:sz w:val="28"/>
+          <w:szCs w:val="28"/>
+        </w:rPr>
+      </w:pPr>
+      <w:r>
+        <w:rPr>
+          <w:rFonts w:ascii="Times New Roman" w:eastAsia="Times New Roman" w:hAnsi="Times New Roman" w:cs="Times New Roman"/>
+          <w:color w:val="000000" w:themeColor="text1"/>
+          <w:sz w:val="28"/>
+          <w:szCs w:val="28"/>
+        </w:rPr>
+        <w:t>Lab4v2 (</w:t>
+      </w:r>
+      <w:proofErr w:type="spellStart"/>
+      <w:r>
+        <w:rPr>
+          <w:rFonts w:ascii="Times New Roman" w:eastAsia="Times New Roman" w:hAnsi="Times New Roman" w:cs="Times New Roman"/>
+          <w:color w:val="000000" w:themeColor="text1"/>
+          <w:sz w:val="28"/>
+          <w:szCs w:val="28"/>
+        </w:rPr>
+        <w:t>version</w:t>
+      </w:r>
+      <w:proofErr w:type="spellEnd"/>
+      <w:r>
+        <w:rPr>
+          <w:rFonts w:ascii="Times New Roman" w:eastAsia="Times New Roman" w:hAnsi="Times New Roman" w:cs="Times New Roman"/>
+          <w:color w:val="000000" w:themeColor="text1"/>
+          <w:sz w:val="28"/>
+          <w:szCs w:val="28"/>
+        </w:rPr>
+        <w:t xml:space="preserve"> 1)</w:t>
+      </w:r>
+    </w:p>
+    <w:p>
+      <w:pPr>
+        <w:rPr>
+          <w:rFonts w:ascii="Times New Roman" w:eastAsia="Times New Roman" w:hAnsi="Times New Roman" w:cs="Times New Roman"/>
+          <w:b/>
+          <w:bCs/>
+          <w:sz w:val="28"/>
+          <w:szCs w:val="28"/>
+        </w:rPr>
+      </w:pPr>
+      <w:r>
+        <w:t xml:space="preserve">   </w:t>
+      </w:r>
+      <w:r>
+        <w:t xml:space="preserve">     </w:t>
+      </w:r>
+      <w:r>
+        <w:rPr>
+          <w:rFonts w:ascii="Times New Roman" w:eastAsia="Times New Roman" w:hAnsi="Times New Roman" w:cs="Times New Roman"/>
+          <w:b/>
+          <w:bCs/>
+          <w:sz w:val="28"/>
+          <w:szCs w:val="28"/>
+        </w:rPr>
+        <w:t xml:space="preserve"> </w:t>
+      </w:r>
+      <w:r>
+        <w:rPr>
+          <w:rFonts w:ascii="Times New Roman" w:eastAsia="Times New Roman" w:hAnsi="Times New Roman" w:cs="Times New Roman"/>
+          <w:b/>
+          <w:bCs/>
+          <w:noProof/>
+          <w:sz w:val="28"/>
+          <w:szCs w:val="28"/>
+          <w:lang w:eastAsia="uk-UA"/>
+        </w:rPr>
         <w:drawing>
-          <wp:inline distT="0" distB="0" distL="0" distR="0" wp14:anchorId="4CCF28A7" wp14:editId="7D396BFB">
-            <wp:extent cx="6645910" cy="6595110"/>
-            <wp:effectExtent l="0" t="0" r="2540" b="0"/>
-            <wp:docPr id="11" name="Рисунок 11"/>
+          <wp:inline distT="0" distB="0" distL="0" distR="0" wp14:anchorId="3FCED47D" wp14:editId="7CBA93B3">
+            <wp:extent cx="4982270" cy="6439799"/>
+            <wp:effectExtent l="0" t="0" r="8890" b="0"/>
+            <wp:docPr id="8" name="Рисунок 8"/>
             <wp:cNvGraphicFramePr>
               <a:graphicFrameLocks xmlns:a="http://schemas.openxmlformats.org/drawingml/2006/main" noChangeAspect="1"/>
             </wp:cNvGraphicFramePr>
@@ -2391,7 +2103,7 @@
                   <pic:spPr>
                     <a:xfrm>
                       <a:off x="0" y="0"/>
-                      <a:ext cx="6645910" cy="6595110"/>
+                      <a:ext cx="4982270" cy="6439799"/>
                     </a:xfrm>
                     <a:prstGeom prst="rect">
                       <a:avLst/>
@@ -2405,18 +2117,123 @@
       </w:r>
     </w:p>
     <w:p>
-      <w:r>
-        <w:t xml:space="preserve"> </w:t>
-      </w:r>
-    </w:p>
-    <w:p>
-      <w:r>
+      <w:pPr>
+        <w:rPr>
+          <w:rFonts w:ascii="Times New Roman" w:eastAsia="Times New Roman" w:hAnsi="Times New Roman" w:cs="Times New Roman"/>
+          <w:b/>
+          <w:bCs/>
+          <w:sz w:val="28"/>
+          <w:szCs w:val="28"/>
+        </w:rPr>
+      </w:pPr>
+    </w:p>
+    <w:p>
+      <w:pPr>
+        <w:rPr>
+          <w:rFonts w:ascii="Times New Roman" w:eastAsia="Times New Roman" w:hAnsi="Times New Roman" w:cs="Times New Roman"/>
+          <w:b/>
+          <w:bCs/>
+          <w:sz w:val="28"/>
+          <w:szCs w:val="28"/>
+        </w:rPr>
+      </w:pPr>
+    </w:p>
+    <w:p>
+      <w:pPr>
+        <w:rPr>
+          <w:rFonts w:ascii="Times New Roman" w:eastAsia="Times New Roman" w:hAnsi="Times New Roman" w:cs="Times New Roman"/>
+          <w:b/>
+          <w:bCs/>
+          <w:sz w:val="28"/>
+          <w:szCs w:val="28"/>
+        </w:rPr>
+      </w:pPr>
+    </w:p>
+    <w:p>
+      <w:pPr>
+        <w:rPr>
+          <w:rFonts w:ascii="Times New Roman" w:eastAsia="Times New Roman" w:hAnsi="Times New Roman" w:cs="Times New Roman"/>
+          <w:b/>
+          <w:bCs/>
+          <w:sz w:val="28"/>
+          <w:szCs w:val="28"/>
+        </w:rPr>
+      </w:pPr>
+    </w:p>
+    <w:p>
+      <w:pPr>
+        <w:rPr>
+          <w:rFonts w:ascii="Times New Roman" w:eastAsia="Times New Roman" w:hAnsi="Times New Roman" w:cs="Times New Roman"/>
+          <w:b/>
+          <w:bCs/>
+          <w:sz w:val="28"/>
+          <w:szCs w:val="28"/>
+        </w:rPr>
+      </w:pPr>
+    </w:p>
+    <w:p>
+      <w:pPr>
+        <w:rPr>
+          <w:rFonts w:ascii="Times New Roman" w:eastAsia="Times New Roman" w:hAnsi="Times New Roman" w:cs="Times New Roman"/>
+          <w:b/>
+          <w:bCs/>
+          <w:sz w:val="28"/>
+          <w:szCs w:val="28"/>
+        </w:rPr>
+      </w:pPr>
+    </w:p>
+    <w:p/>
+    <w:p>
+      <w:pPr>
+        <w:rPr>
+          <w:rFonts w:ascii="Times New Roman" w:eastAsia="Times New Roman" w:hAnsi="Times New Roman" w:cs="Times New Roman"/>
+          <w:color w:val="000000" w:themeColor="text1"/>
+          <w:sz w:val="28"/>
+          <w:szCs w:val="28"/>
+        </w:rPr>
+      </w:pPr>
+      <w:r>
+        <w:rPr>
+          <w:rFonts w:ascii="Times New Roman" w:eastAsia="Times New Roman" w:hAnsi="Times New Roman" w:cs="Times New Roman"/>
+          <w:color w:val="000000" w:themeColor="text1"/>
+          <w:sz w:val="28"/>
+          <w:szCs w:val="28"/>
+        </w:rPr>
         <w:lastRenderedPageBreak/>
+        <w:t>Lab4v2 (</w:t>
+      </w:r>
+      <w:proofErr w:type="spellStart"/>
+      <w:r>
+        <w:rPr>
+          <w:rFonts w:ascii="Times New Roman" w:eastAsia="Times New Roman" w:hAnsi="Times New Roman" w:cs="Times New Roman"/>
+          <w:color w:val="000000" w:themeColor="text1"/>
+          <w:sz w:val="28"/>
+          <w:szCs w:val="28"/>
+        </w:rPr>
+        <w:t>version</w:t>
+      </w:r>
+      <w:proofErr w:type="spellEnd"/>
+      <w:r>
+        <w:rPr>
+          <w:rFonts w:ascii="Times New Roman" w:eastAsia="Times New Roman" w:hAnsi="Times New Roman" w:cs="Times New Roman"/>
+          <w:color w:val="000000" w:themeColor="text1"/>
+          <w:sz w:val="28"/>
+          <w:szCs w:val="28"/>
+        </w:rPr>
+        <w:t xml:space="preserve"> 2)</w:t>
+      </w:r>
+    </w:p>
+    <w:p>
+      <w:r>
+        <w:rPr>
+          <w:noProof/>
+          <w:lang w:eastAsia="uk-UA"/>
+        </w:rPr>
         <w:drawing>
-          <wp:inline distT="0" distB="0" distL="0" distR="0" wp14:anchorId="042968EC" wp14:editId="43AAC8BA">
-            <wp:extent cx="5449060" cy="3134162"/>
-            <wp:effectExtent l="0" t="0" r="0" b="9525"/>
-            <wp:docPr id="12" name="Рисунок 12"/>
+          <wp:inline distT="0" distB="0" distL="0" distR="0" wp14:anchorId="4102E9F7" wp14:editId="27D678FB">
+            <wp:extent cx="4744112" cy="8230749"/>
+            <wp:effectExtent l="0" t="0" r="0" b="0"/>
+            <wp:docPr id="9" name="Рисунок 9"/>
             <wp:cNvGraphicFramePr>
               <a:graphicFrameLocks xmlns:a="http://schemas.openxmlformats.org/drawingml/2006/main" noChangeAspect="1"/>
             </wp:cNvGraphicFramePr>
@@ -2436,7 +2253,7 @@
                   <pic:spPr>
                     <a:xfrm>
                       <a:off x="0" y="0"/>
-                      <a:ext cx="5449060" cy="3134162"/>
+                      <a:ext cx="4744112" cy="8230749"/>
                     </a:xfrm>
                     <a:prstGeom prst="rect">
                       <a:avLst/>
@@ -2450,398 +2267,20 @@
       </w:r>
     </w:p>
     <w:p>
-      <w:pPr>
-        <w:rPr>
-          <w:rFonts w:ascii="Times New Roman" w:eastAsia="Times New Roman" w:hAnsi="Times New Roman" w:cs="Times New Roman"/>
-          <w:b/>
-          <w:bCs/>
-          <w:color w:val="000000" w:themeColor="text1"/>
-          <w:sz w:val="28"/>
-          <w:szCs w:val="28"/>
-        </w:rPr>
-      </w:pPr>
-    </w:p>
-    <w:p>
-      <w:pPr>
-        <w:rPr>
-          <w:rFonts w:ascii="Times New Roman" w:eastAsia="Times New Roman" w:hAnsi="Times New Roman" w:cs="Times New Roman"/>
-          <w:b/>
-          <w:bCs/>
-          <w:color w:val="000000" w:themeColor="text1"/>
-          <w:sz w:val="28"/>
-          <w:szCs w:val="28"/>
-        </w:rPr>
-      </w:pPr>
-    </w:p>
-    <w:p>
-      <w:pPr>
-        <w:rPr>
-          <w:rFonts w:ascii="Times New Roman" w:eastAsia="Times New Roman" w:hAnsi="Times New Roman" w:cs="Times New Roman"/>
-          <w:b/>
-          <w:bCs/>
-          <w:color w:val="000000" w:themeColor="text1"/>
-          <w:sz w:val="28"/>
-          <w:szCs w:val="28"/>
-        </w:rPr>
-      </w:pPr>
-    </w:p>
-    <w:p>
-      <w:pPr>
-        <w:rPr>
-          <w:rFonts w:ascii="Times New Roman" w:eastAsia="Times New Roman" w:hAnsi="Times New Roman" w:cs="Times New Roman"/>
-          <w:b/>
-          <w:bCs/>
-          <w:color w:val="000000" w:themeColor="text1"/>
-          <w:sz w:val="28"/>
-          <w:szCs w:val="28"/>
-        </w:rPr>
-      </w:pPr>
-    </w:p>
-    <w:p>
-      <w:pPr>
-        <w:rPr>
-          <w:rFonts w:ascii="Times New Roman" w:eastAsia="Times New Roman" w:hAnsi="Times New Roman" w:cs="Times New Roman"/>
-          <w:b/>
-          <w:bCs/>
-          <w:color w:val="000000" w:themeColor="text1"/>
-          <w:sz w:val="28"/>
-          <w:szCs w:val="28"/>
-        </w:rPr>
-      </w:pPr>
-    </w:p>
-    <w:p>
-      <w:pPr>
-        <w:rPr>
-          <w:rFonts w:ascii="Times New Roman" w:eastAsia="Times New Roman" w:hAnsi="Times New Roman" w:cs="Times New Roman"/>
-          <w:b/>
-          <w:bCs/>
-          <w:color w:val="000000" w:themeColor="text1"/>
-          <w:sz w:val="28"/>
-          <w:szCs w:val="28"/>
-        </w:rPr>
-      </w:pPr>
-    </w:p>
-    <w:p>
-      <w:pPr>
-        <w:rPr>
-          <w:rFonts w:ascii="Times New Roman" w:eastAsia="Times New Roman" w:hAnsi="Times New Roman" w:cs="Times New Roman"/>
-          <w:b/>
-          <w:bCs/>
-          <w:color w:val="000000" w:themeColor="text1"/>
-          <w:sz w:val="28"/>
-          <w:szCs w:val="28"/>
-        </w:rPr>
-      </w:pPr>
-    </w:p>
-    <w:p>
-      <w:pPr>
-        <w:rPr>
-          <w:rFonts w:ascii="Times New Roman" w:eastAsia="Times New Roman" w:hAnsi="Times New Roman" w:cs="Times New Roman"/>
-          <w:b/>
-          <w:bCs/>
-          <w:color w:val="000000" w:themeColor="text1"/>
-          <w:sz w:val="28"/>
-          <w:szCs w:val="28"/>
-        </w:rPr>
-      </w:pPr>
-    </w:p>
-    <w:p>
-      <w:pPr>
-        <w:rPr>
-          <w:rFonts w:ascii="Times New Roman" w:eastAsia="Times New Roman" w:hAnsi="Times New Roman" w:cs="Times New Roman"/>
-          <w:b/>
-          <w:bCs/>
-          <w:color w:val="000000" w:themeColor="text1"/>
-          <w:sz w:val="28"/>
-          <w:szCs w:val="28"/>
-        </w:rPr>
-      </w:pPr>
-    </w:p>
-    <w:p>
-      <w:pPr>
-        <w:rPr>
-          <w:rFonts w:ascii="Times New Roman" w:eastAsia="Times New Roman" w:hAnsi="Times New Roman" w:cs="Times New Roman"/>
-          <w:b/>
-          <w:bCs/>
-          <w:color w:val="000000" w:themeColor="text1"/>
-          <w:sz w:val="28"/>
-          <w:szCs w:val="28"/>
-        </w:rPr>
-      </w:pPr>
-    </w:p>
-    <w:p>
-      <w:pPr>
-        <w:rPr>
-          <w:rFonts w:ascii="Times New Roman" w:eastAsia="Times New Roman" w:hAnsi="Times New Roman" w:cs="Times New Roman"/>
-          <w:b/>
-          <w:bCs/>
-          <w:color w:val="000000" w:themeColor="text1"/>
-          <w:sz w:val="28"/>
-          <w:szCs w:val="28"/>
-        </w:rPr>
-      </w:pPr>
-    </w:p>
-    <w:p>
-      <w:pPr>
-        <w:rPr>
-          <w:rFonts w:ascii="Times New Roman" w:eastAsia="Times New Roman" w:hAnsi="Times New Roman" w:cs="Times New Roman"/>
-          <w:b/>
-          <w:bCs/>
-          <w:color w:val="000000" w:themeColor="text1"/>
-          <w:sz w:val="28"/>
-          <w:szCs w:val="28"/>
-        </w:rPr>
-      </w:pPr>
-    </w:p>
-    <w:p>
-      <w:pPr>
-        <w:rPr>
-          <w:rFonts w:ascii="Times New Roman" w:eastAsia="Times New Roman" w:hAnsi="Times New Roman" w:cs="Times New Roman"/>
-          <w:b/>
-          <w:bCs/>
-          <w:color w:val="000000" w:themeColor="text1"/>
-          <w:sz w:val="28"/>
-          <w:szCs w:val="28"/>
-        </w:rPr>
-      </w:pPr>
-    </w:p>
-    <w:p>
-      <w:pPr>
-        <w:rPr>
-          <w:rFonts w:ascii="Times New Roman" w:eastAsia="Times New Roman" w:hAnsi="Times New Roman" w:cs="Times New Roman"/>
-          <w:b/>
-          <w:bCs/>
-          <w:color w:val="000000" w:themeColor="text1"/>
-          <w:sz w:val="28"/>
-          <w:szCs w:val="28"/>
-        </w:rPr>
-      </w:pPr>
-    </w:p>
-    <w:p>
-      <w:pPr>
-        <w:rPr>
-          <w:rFonts w:ascii="Times New Roman" w:eastAsia="Times New Roman" w:hAnsi="Times New Roman" w:cs="Times New Roman"/>
-          <w:b/>
-          <w:bCs/>
-          <w:color w:val="000000" w:themeColor="text1"/>
-          <w:sz w:val="28"/>
-          <w:szCs w:val="28"/>
-        </w:rPr>
-      </w:pPr>
-    </w:p>
-    <w:p>
-      <w:pPr>
-        <w:rPr>
-          <w:rFonts w:ascii="Times New Roman" w:eastAsia="Times New Roman" w:hAnsi="Times New Roman" w:cs="Times New Roman"/>
-          <w:b/>
-          <w:bCs/>
-          <w:color w:val="000000" w:themeColor="text1"/>
-          <w:sz w:val="28"/>
-          <w:szCs w:val="28"/>
-        </w:rPr>
-      </w:pPr>
-    </w:p>
-    <w:p>
-      <w:pPr>
-        <w:rPr>
-          <w:rFonts w:ascii="Times New Roman" w:eastAsia="Times New Roman" w:hAnsi="Times New Roman" w:cs="Times New Roman"/>
-          <w:b/>
-          <w:bCs/>
-          <w:color w:val="000000" w:themeColor="text1"/>
-          <w:sz w:val="28"/>
-          <w:szCs w:val="28"/>
-        </w:rPr>
-      </w:pPr>
-    </w:p>
-    <w:p>
-      <w:pPr>
-        <w:rPr>
-          <w:rFonts w:ascii="Times New Roman" w:eastAsia="Times New Roman" w:hAnsi="Times New Roman" w:cs="Times New Roman"/>
-          <w:b/>
-          <w:bCs/>
-          <w:color w:val="000000" w:themeColor="text1"/>
-          <w:sz w:val="28"/>
-          <w:szCs w:val="28"/>
-        </w:rPr>
-      </w:pPr>
-    </w:p>
-    <w:p>
-      <w:pPr>
-        <w:rPr>
-          <w:rFonts w:ascii="Times New Roman" w:eastAsia="Times New Roman" w:hAnsi="Times New Roman" w:cs="Times New Roman"/>
-          <w:b/>
-          <w:bCs/>
-          <w:color w:val="000000" w:themeColor="text1"/>
-          <w:sz w:val="28"/>
-          <w:szCs w:val="28"/>
-        </w:rPr>
-      </w:pPr>
-    </w:p>
-    <w:p>
-      <w:r>
-        <w:rPr>
-          <w:rFonts w:ascii="Times New Roman" w:eastAsia="Times New Roman" w:hAnsi="Times New Roman" w:cs="Times New Roman"/>
-          <w:b/>
-          <w:bCs/>
-          <w:color w:val="000000" w:themeColor="text1"/>
-          <w:sz w:val="28"/>
-          <w:szCs w:val="28"/>
+      <w:r>
+        <w:br w:type="page"/>
+      </w:r>
+      <w:r>
+        <w:rPr>
+          <w:noProof/>
+          <w:lang w:eastAsia="uk-UA"/>
         </w:rPr>
         <w:lastRenderedPageBreak/>
-        <w:t>Завдання №6</w:t>
-      </w:r>
-      <w:r>
-        <w:rPr>
-          <w:rFonts w:ascii="Times New Roman" w:eastAsia="Times New Roman" w:hAnsi="Times New Roman" w:cs="Times New Roman"/>
-          <w:color w:val="000000" w:themeColor="text1"/>
-          <w:sz w:val="28"/>
-          <w:szCs w:val="28"/>
-        </w:rPr>
-        <w:t xml:space="preserve"> </w:t>
-      </w:r>
-      <w:proofErr w:type="spellStart"/>
-      <w:r>
-        <w:rPr>
-          <w:rFonts w:ascii="Times New Roman" w:eastAsia="Times New Roman" w:hAnsi="Times New Roman" w:cs="Times New Roman"/>
-          <w:color w:val="000000" w:themeColor="text1"/>
-          <w:sz w:val="28"/>
-          <w:szCs w:val="28"/>
-        </w:rPr>
-        <w:t>Epic</w:t>
-      </w:r>
-      <w:proofErr w:type="spellEnd"/>
-      <w:r>
-        <w:rPr>
-          <w:rFonts w:ascii="Times New Roman" w:eastAsia="Times New Roman" w:hAnsi="Times New Roman" w:cs="Times New Roman"/>
-          <w:color w:val="000000" w:themeColor="text1"/>
-          <w:sz w:val="28"/>
-          <w:szCs w:val="28"/>
-        </w:rPr>
-        <w:t xml:space="preserve"> 5 </w:t>
-      </w:r>
-      <w:proofErr w:type="spellStart"/>
-      <w:r>
-        <w:rPr>
-          <w:rFonts w:ascii="Times New Roman" w:eastAsia="Times New Roman" w:hAnsi="Times New Roman" w:cs="Times New Roman"/>
-          <w:color w:val="000000" w:themeColor="text1"/>
-          <w:sz w:val="28"/>
-          <w:szCs w:val="28"/>
-        </w:rPr>
-        <w:t>Task</w:t>
-      </w:r>
-      <w:proofErr w:type="spellEnd"/>
-      <w:r>
-        <w:rPr>
-          <w:rFonts w:ascii="Times New Roman" w:eastAsia="Times New Roman" w:hAnsi="Times New Roman" w:cs="Times New Roman"/>
-          <w:color w:val="000000" w:themeColor="text1"/>
-          <w:sz w:val="28"/>
-          <w:szCs w:val="28"/>
-        </w:rPr>
-        <w:t xml:space="preserve"> 8 - </w:t>
-      </w:r>
-      <w:proofErr w:type="spellStart"/>
-      <w:r>
-        <w:rPr>
-          <w:rFonts w:ascii="Times New Roman" w:eastAsia="Times New Roman" w:hAnsi="Times New Roman" w:cs="Times New Roman"/>
-          <w:color w:val="000000" w:themeColor="text1"/>
-          <w:sz w:val="28"/>
-          <w:szCs w:val="28"/>
-        </w:rPr>
-        <w:t>Practice</w:t>
-      </w:r>
-      <w:proofErr w:type="spellEnd"/>
-      <w:r>
-        <w:rPr>
-          <w:rFonts w:ascii="Times New Roman" w:eastAsia="Times New Roman" w:hAnsi="Times New Roman" w:cs="Times New Roman"/>
-          <w:color w:val="000000" w:themeColor="text1"/>
-          <w:sz w:val="28"/>
-          <w:szCs w:val="28"/>
-        </w:rPr>
-        <w:t xml:space="preserve"># </w:t>
-      </w:r>
-      <w:proofErr w:type="spellStart"/>
-      <w:r>
-        <w:rPr>
-          <w:rFonts w:ascii="Times New Roman" w:eastAsia="Times New Roman" w:hAnsi="Times New Roman" w:cs="Times New Roman"/>
-          <w:color w:val="000000" w:themeColor="text1"/>
-          <w:sz w:val="28"/>
-          <w:szCs w:val="28"/>
-        </w:rPr>
-        <w:t>programming</w:t>
-      </w:r>
-      <w:proofErr w:type="spellEnd"/>
-      <w:r>
-        <w:rPr>
-          <w:rFonts w:ascii="Times New Roman" w:eastAsia="Times New Roman" w:hAnsi="Times New Roman" w:cs="Times New Roman"/>
-          <w:color w:val="000000" w:themeColor="text1"/>
-          <w:sz w:val="28"/>
-          <w:szCs w:val="28"/>
-        </w:rPr>
-        <w:t xml:space="preserve">: </w:t>
-      </w:r>
-      <w:proofErr w:type="spellStart"/>
-      <w:r>
-        <w:rPr>
-          <w:rFonts w:ascii="Times New Roman" w:eastAsia="Times New Roman" w:hAnsi="Times New Roman" w:cs="Times New Roman"/>
-          <w:color w:val="000000" w:themeColor="text1"/>
-          <w:sz w:val="28"/>
-          <w:szCs w:val="28"/>
-        </w:rPr>
-        <w:t>Class</w:t>
-      </w:r>
-      <w:proofErr w:type="spellEnd"/>
-      <w:r>
-        <w:rPr>
-          <w:rFonts w:ascii="Times New Roman" w:eastAsia="Times New Roman" w:hAnsi="Times New Roman" w:cs="Times New Roman"/>
-          <w:color w:val="000000" w:themeColor="text1"/>
-          <w:sz w:val="28"/>
-          <w:szCs w:val="28"/>
-        </w:rPr>
-        <w:t xml:space="preserve"> </w:t>
-      </w:r>
-      <w:proofErr w:type="spellStart"/>
-      <w:r>
-        <w:rPr>
-          <w:rFonts w:ascii="Times New Roman" w:eastAsia="Times New Roman" w:hAnsi="Times New Roman" w:cs="Times New Roman"/>
-          <w:color w:val="000000" w:themeColor="text1"/>
-          <w:sz w:val="28"/>
-          <w:szCs w:val="28"/>
-        </w:rPr>
-        <w:t>Practice</w:t>
-      </w:r>
-      <w:proofErr w:type="spellEnd"/>
-      <w:r>
-        <w:rPr>
-          <w:rFonts w:ascii="Times New Roman" w:eastAsia="Times New Roman" w:hAnsi="Times New Roman" w:cs="Times New Roman"/>
-          <w:color w:val="000000" w:themeColor="text1"/>
-          <w:sz w:val="28"/>
-          <w:szCs w:val="28"/>
-        </w:rPr>
-        <w:t xml:space="preserve"> </w:t>
-      </w:r>
-      <w:proofErr w:type="spellStart"/>
-      <w:r>
-        <w:rPr>
-          <w:rFonts w:ascii="Times New Roman" w:eastAsia="Times New Roman" w:hAnsi="Times New Roman" w:cs="Times New Roman"/>
-          <w:color w:val="000000" w:themeColor="text1"/>
-          <w:sz w:val="28"/>
-          <w:szCs w:val="28"/>
-        </w:rPr>
-        <w:t>Task</w:t>
-      </w:r>
-      <w:proofErr w:type="spellEnd"/>
-      <w:r>
-        <w:rPr>
-          <w:rFonts w:ascii="Times New Roman" w:eastAsia="Times New Roman" w:hAnsi="Times New Roman" w:cs="Times New Roman"/>
-          <w:color w:val="000000" w:themeColor="text1"/>
-          <w:sz w:val="28"/>
-          <w:szCs w:val="28"/>
-        </w:rPr>
         <w:drawing>
-          <wp:inline distT="0" distB="0" distL="0" distR="0" wp14:anchorId="0060CFF3" wp14:editId="1D16443E">
-            <wp:extent cx="6020640" cy="9412013"/>
-            <wp:effectExtent l="0" t="0" r="0" b="0"/>
-            <wp:docPr id="13" name="Рисунок 13"/>
+          <wp:inline distT="0" distB="0" distL="0" distR="0" wp14:anchorId="23E0E956" wp14:editId="06645054">
+            <wp:extent cx="4067743" cy="7983064"/>
+            <wp:effectExtent l="0" t="0" r="9525" b="0"/>
+            <wp:docPr id="10" name="Рисунок 10"/>
             <wp:cNvGraphicFramePr>
               <a:graphicFrameLocks xmlns:a="http://schemas.openxmlformats.org/drawingml/2006/main" noChangeAspect="1"/>
             </wp:cNvGraphicFramePr>
@@ -2861,6 +2300,706 @@
                   <pic:spPr>
                     <a:xfrm>
                       <a:off x="0" y="0"/>
+                      <a:ext cx="4067743" cy="7983064"/>
+                    </a:xfrm>
+                    <a:prstGeom prst="rect">
+                      <a:avLst/>
+                    </a:prstGeom>
+                  </pic:spPr>
+                </pic:pic>
+              </a:graphicData>
+            </a:graphic>
+          </wp:inline>
+        </w:drawing>
+      </w:r>
+    </w:p>
+    <w:p>
+      <w:r>
+        <w:t xml:space="preserve">  </w:t>
+      </w:r>
+    </w:p>
+    <w:p/>
+    <w:p/>
+    <w:p>
+      <w:pPr>
+        <w:rPr>
+          <w:rFonts w:ascii="Times New Roman" w:eastAsia="Times New Roman" w:hAnsi="Times New Roman" w:cs="Times New Roman"/>
+          <w:sz w:val="28"/>
+          <w:szCs w:val="28"/>
+        </w:rPr>
+      </w:pPr>
+      <w:r>
+        <w:t xml:space="preserve">  </w:t>
+      </w:r>
+    </w:p>
+    <w:p>
+      <w:pPr>
+        <w:rPr>
+          <w:rFonts w:ascii="Times New Roman" w:eastAsia="Times New Roman" w:hAnsi="Times New Roman" w:cs="Times New Roman"/>
+          <w:b/>
+          <w:bCs/>
+          <w:color w:val="000000" w:themeColor="text1"/>
+          <w:sz w:val="28"/>
+          <w:szCs w:val="28"/>
+        </w:rPr>
+      </w:pPr>
+    </w:p>
+    <w:p>
+      <w:pPr>
+        <w:rPr>
+          <w:rFonts w:ascii="Times New Roman" w:eastAsia="Times New Roman" w:hAnsi="Times New Roman" w:cs="Times New Roman"/>
+          <w:sz w:val="28"/>
+          <w:szCs w:val="28"/>
+        </w:rPr>
+      </w:pPr>
+      <w:r>
+        <w:rPr>
+          <w:rFonts w:ascii="Times New Roman" w:eastAsia="Times New Roman" w:hAnsi="Times New Roman" w:cs="Times New Roman"/>
+          <w:b/>
+          <w:bCs/>
+          <w:color w:val="000000" w:themeColor="text1"/>
+          <w:sz w:val="28"/>
+          <w:szCs w:val="28"/>
+        </w:rPr>
+        <w:lastRenderedPageBreak/>
+        <w:t>Завдання №5</w:t>
+      </w:r>
+      <w:r>
+        <w:rPr>
+          <w:rFonts w:ascii="Times New Roman" w:eastAsia="Times New Roman" w:hAnsi="Times New Roman" w:cs="Times New Roman"/>
+          <w:color w:val="000000" w:themeColor="text1"/>
+          <w:sz w:val="28"/>
+          <w:szCs w:val="28"/>
+        </w:rPr>
+        <w:t xml:space="preserve"> </w:t>
+      </w:r>
+      <w:proofErr w:type="spellStart"/>
+      <w:r>
+        <w:rPr>
+          <w:rFonts w:ascii="Times New Roman" w:eastAsia="Times New Roman" w:hAnsi="Times New Roman" w:cs="Times New Roman"/>
+          <w:color w:val="000000" w:themeColor="text1"/>
+          <w:sz w:val="28"/>
+          <w:szCs w:val="28"/>
+        </w:rPr>
+        <w:t>Epic</w:t>
+      </w:r>
+      <w:proofErr w:type="spellEnd"/>
+      <w:r>
+        <w:rPr>
+          <w:rFonts w:ascii="Times New Roman" w:eastAsia="Times New Roman" w:hAnsi="Times New Roman" w:cs="Times New Roman"/>
+          <w:color w:val="000000" w:themeColor="text1"/>
+          <w:sz w:val="28"/>
+          <w:szCs w:val="28"/>
+        </w:rPr>
+        <w:t xml:space="preserve"> 5 </w:t>
+      </w:r>
+      <w:proofErr w:type="spellStart"/>
+      <w:r>
+        <w:rPr>
+          <w:rFonts w:ascii="Times New Roman" w:eastAsia="Times New Roman" w:hAnsi="Times New Roman" w:cs="Times New Roman"/>
+          <w:color w:val="000000" w:themeColor="text1"/>
+          <w:sz w:val="28"/>
+          <w:szCs w:val="28"/>
+        </w:rPr>
+        <w:t>Task</w:t>
+      </w:r>
+      <w:proofErr w:type="spellEnd"/>
+      <w:r>
+        <w:rPr>
+          <w:rFonts w:ascii="Times New Roman" w:eastAsia="Times New Roman" w:hAnsi="Times New Roman" w:cs="Times New Roman"/>
+          <w:color w:val="000000" w:themeColor="text1"/>
+          <w:sz w:val="28"/>
+          <w:szCs w:val="28"/>
+        </w:rPr>
+        <w:t xml:space="preserve"> 7 - </w:t>
+      </w:r>
+      <w:proofErr w:type="spellStart"/>
+      <w:r>
+        <w:rPr>
+          <w:rFonts w:ascii="Times New Roman" w:eastAsia="Times New Roman" w:hAnsi="Times New Roman" w:cs="Times New Roman"/>
+          <w:color w:val="000000" w:themeColor="text1"/>
+          <w:sz w:val="28"/>
+          <w:szCs w:val="28"/>
+        </w:rPr>
+        <w:t>Lab</w:t>
+      </w:r>
+      <w:proofErr w:type="spellEnd"/>
+      <w:r>
+        <w:rPr>
+          <w:rFonts w:ascii="Times New Roman" w:eastAsia="Times New Roman" w:hAnsi="Times New Roman" w:cs="Times New Roman"/>
+          <w:color w:val="000000" w:themeColor="text1"/>
+          <w:sz w:val="28"/>
+          <w:szCs w:val="28"/>
+        </w:rPr>
+        <w:t xml:space="preserve"># </w:t>
+      </w:r>
+      <w:proofErr w:type="spellStart"/>
+      <w:r>
+        <w:rPr>
+          <w:rFonts w:ascii="Times New Roman" w:eastAsia="Times New Roman" w:hAnsi="Times New Roman" w:cs="Times New Roman"/>
+          <w:color w:val="000000" w:themeColor="text1"/>
+          <w:sz w:val="28"/>
+          <w:szCs w:val="28"/>
+        </w:rPr>
+        <w:t>programming</w:t>
+      </w:r>
+      <w:proofErr w:type="spellEnd"/>
+      <w:r>
+        <w:rPr>
+          <w:rFonts w:ascii="Times New Roman" w:eastAsia="Times New Roman" w:hAnsi="Times New Roman" w:cs="Times New Roman"/>
+          <w:color w:val="000000" w:themeColor="text1"/>
+          <w:sz w:val="28"/>
+          <w:szCs w:val="28"/>
+        </w:rPr>
+        <w:t xml:space="preserve">: </w:t>
+      </w:r>
+      <w:proofErr w:type="spellStart"/>
+      <w:r>
+        <w:rPr>
+          <w:rFonts w:ascii="Times New Roman" w:eastAsia="Times New Roman" w:hAnsi="Times New Roman" w:cs="Times New Roman"/>
+          <w:color w:val="000000" w:themeColor="text1"/>
+          <w:sz w:val="28"/>
+          <w:szCs w:val="28"/>
+        </w:rPr>
+        <w:t>Algotester</w:t>
+      </w:r>
+      <w:proofErr w:type="spellEnd"/>
+      <w:r>
+        <w:rPr>
+          <w:rFonts w:ascii="Times New Roman" w:eastAsia="Times New Roman" w:hAnsi="Times New Roman" w:cs="Times New Roman"/>
+          <w:color w:val="000000" w:themeColor="text1"/>
+          <w:sz w:val="28"/>
+          <w:szCs w:val="28"/>
+        </w:rPr>
+        <w:t xml:space="preserve"> </w:t>
+      </w:r>
+      <w:proofErr w:type="spellStart"/>
+      <w:r>
+        <w:rPr>
+          <w:rFonts w:ascii="Times New Roman" w:eastAsia="Times New Roman" w:hAnsi="Times New Roman" w:cs="Times New Roman"/>
+          <w:color w:val="000000" w:themeColor="text1"/>
+          <w:sz w:val="28"/>
+          <w:szCs w:val="28"/>
+        </w:rPr>
+        <w:t>Lab</w:t>
+      </w:r>
+      <w:proofErr w:type="spellEnd"/>
+      <w:r>
+        <w:rPr>
+          <w:rFonts w:ascii="Times New Roman" w:eastAsia="Times New Roman" w:hAnsi="Times New Roman" w:cs="Times New Roman"/>
+          <w:color w:val="000000" w:themeColor="text1"/>
+          <w:sz w:val="28"/>
+          <w:szCs w:val="28"/>
+        </w:rPr>
+        <w:t xml:space="preserve"> 6</w:t>
+      </w:r>
+    </w:p>
+    <w:p>
+      <w:r>
+        <w:rPr>
+          <w:noProof/>
+          <w:lang w:eastAsia="uk-UA"/>
+        </w:rPr>
+        <w:drawing>
+          <wp:inline distT="0" distB="0" distL="0" distR="0" wp14:anchorId="4CCF28A7" wp14:editId="7D396BFB">
+            <wp:extent cx="6645910" cy="6595110"/>
+            <wp:effectExtent l="0" t="0" r="2540" b="0"/>
+            <wp:docPr id="11" name="Рисунок 11"/>
+            <wp:cNvGraphicFramePr>
+              <a:graphicFrameLocks xmlns:a="http://schemas.openxmlformats.org/drawingml/2006/main" noChangeAspect="1"/>
+            </wp:cNvGraphicFramePr>
+            <a:graphic xmlns:a="http://schemas.openxmlformats.org/drawingml/2006/main">
+              <a:graphicData uri="http://schemas.openxmlformats.org/drawingml/2006/picture">
+                <pic:pic xmlns:pic="http://schemas.openxmlformats.org/drawingml/2006/picture">
+                  <pic:nvPicPr>
+                    <pic:cNvPr id="1" name=""/>
+                    <pic:cNvPicPr/>
+                  </pic:nvPicPr>
+                  <pic:blipFill>
+                    <a:blip r:embed="rId21"/>
+                    <a:stretch>
+                      <a:fillRect/>
+                    </a:stretch>
+                  </pic:blipFill>
+                  <pic:spPr>
+                    <a:xfrm>
+                      <a:off x="0" y="0"/>
+                      <a:ext cx="6645910" cy="6595110"/>
+                    </a:xfrm>
+                    <a:prstGeom prst="rect">
+                      <a:avLst/>
+                    </a:prstGeom>
+                  </pic:spPr>
+                </pic:pic>
+              </a:graphicData>
+            </a:graphic>
+          </wp:inline>
+        </w:drawing>
+      </w:r>
+    </w:p>
+    <w:p>
+      <w:r>
+        <w:t xml:space="preserve"> </w:t>
+      </w:r>
+    </w:p>
+    <w:p>
+      <w:r>
+        <w:rPr>
+          <w:noProof/>
+          <w:lang w:eastAsia="uk-UA"/>
+        </w:rPr>
+        <w:lastRenderedPageBreak/>
+        <w:drawing>
+          <wp:inline distT="0" distB="0" distL="0" distR="0" wp14:anchorId="042968EC" wp14:editId="43AAC8BA">
+            <wp:extent cx="5449060" cy="3134162"/>
+            <wp:effectExtent l="0" t="0" r="0" b="9525"/>
+            <wp:docPr id="12" name="Рисунок 12"/>
+            <wp:cNvGraphicFramePr>
+              <a:graphicFrameLocks xmlns:a="http://schemas.openxmlformats.org/drawingml/2006/main" noChangeAspect="1"/>
+            </wp:cNvGraphicFramePr>
+            <a:graphic xmlns:a="http://schemas.openxmlformats.org/drawingml/2006/main">
+              <a:graphicData uri="http://schemas.openxmlformats.org/drawingml/2006/picture">
+                <pic:pic xmlns:pic="http://schemas.openxmlformats.org/drawingml/2006/picture">
+                  <pic:nvPicPr>
+                    <pic:cNvPr id="1" name=""/>
+                    <pic:cNvPicPr/>
+                  </pic:nvPicPr>
+                  <pic:blipFill>
+                    <a:blip r:embed="rId22"/>
+                    <a:stretch>
+                      <a:fillRect/>
+                    </a:stretch>
+                  </pic:blipFill>
+                  <pic:spPr>
+                    <a:xfrm>
+                      <a:off x="0" y="0"/>
+                      <a:ext cx="5449060" cy="3134162"/>
+                    </a:xfrm>
+                    <a:prstGeom prst="rect">
+                      <a:avLst/>
+                    </a:prstGeom>
+                  </pic:spPr>
+                </pic:pic>
+              </a:graphicData>
+            </a:graphic>
+          </wp:inline>
+        </w:drawing>
+      </w:r>
+    </w:p>
+    <w:p>
+      <w:pPr>
+        <w:rPr>
+          <w:rFonts w:ascii="Times New Roman" w:eastAsia="Times New Roman" w:hAnsi="Times New Roman" w:cs="Times New Roman"/>
+          <w:b/>
+          <w:bCs/>
+          <w:color w:val="000000" w:themeColor="text1"/>
+          <w:sz w:val="28"/>
+          <w:szCs w:val="28"/>
+        </w:rPr>
+      </w:pPr>
+    </w:p>
+    <w:p>
+      <w:pPr>
+        <w:rPr>
+          <w:rFonts w:ascii="Times New Roman" w:eastAsia="Times New Roman" w:hAnsi="Times New Roman" w:cs="Times New Roman"/>
+          <w:b/>
+          <w:bCs/>
+          <w:color w:val="000000" w:themeColor="text1"/>
+          <w:sz w:val="28"/>
+          <w:szCs w:val="28"/>
+        </w:rPr>
+      </w:pPr>
+    </w:p>
+    <w:p>
+      <w:pPr>
+        <w:rPr>
+          <w:rFonts w:ascii="Times New Roman" w:eastAsia="Times New Roman" w:hAnsi="Times New Roman" w:cs="Times New Roman"/>
+          <w:b/>
+          <w:bCs/>
+          <w:color w:val="000000" w:themeColor="text1"/>
+          <w:sz w:val="28"/>
+          <w:szCs w:val="28"/>
+        </w:rPr>
+      </w:pPr>
+    </w:p>
+    <w:p>
+      <w:pPr>
+        <w:rPr>
+          <w:rFonts w:ascii="Times New Roman" w:eastAsia="Times New Roman" w:hAnsi="Times New Roman" w:cs="Times New Roman"/>
+          <w:b/>
+          <w:bCs/>
+          <w:color w:val="000000" w:themeColor="text1"/>
+          <w:sz w:val="28"/>
+          <w:szCs w:val="28"/>
+        </w:rPr>
+      </w:pPr>
+    </w:p>
+    <w:p>
+      <w:pPr>
+        <w:rPr>
+          <w:rFonts w:ascii="Times New Roman" w:eastAsia="Times New Roman" w:hAnsi="Times New Roman" w:cs="Times New Roman"/>
+          <w:b/>
+          <w:bCs/>
+          <w:color w:val="000000" w:themeColor="text1"/>
+          <w:sz w:val="28"/>
+          <w:szCs w:val="28"/>
+        </w:rPr>
+      </w:pPr>
+    </w:p>
+    <w:p>
+      <w:pPr>
+        <w:rPr>
+          <w:rFonts w:ascii="Times New Roman" w:eastAsia="Times New Roman" w:hAnsi="Times New Roman" w:cs="Times New Roman"/>
+          <w:b/>
+          <w:bCs/>
+          <w:color w:val="000000" w:themeColor="text1"/>
+          <w:sz w:val="28"/>
+          <w:szCs w:val="28"/>
+        </w:rPr>
+      </w:pPr>
+    </w:p>
+    <w:p>
+      <w:pPr>
+        <w:rPr>
+          <w:rFonts w:ascii="Times New Roman" w:eastAsia="Times New Roman" w:hAnsi="Times New Roman" w:cs="Times New Roman"/>
+          <w:b/>
+          <w:bCs/>
+          <w:color w:val="000000" w:themeColor="text1"/>
+          <w:sz w:val="28"/>
+          <w:szCs w:val="28"/>
+        </w:rPr>
+      </w:pPr>
+    </w:p>
+    <w:p>
+      <w:pPr>
+        <w:rPr>
+          <w:rFonts w:ascii="Times New Roman" w:eastAsia="Times New Roman" w:hAnsi="Times New Roman" w:cs="Times New Roman"/>
+          <w:b/>
+          <w:bCs/>
+          <w:color w:val="000000" w:themeColor="text1"/>
+          <w:sz w:val="28"/>
+          <w:szCs w:val="28"/>
+        </w:rPr>
+      </w:pPr>
+    </w:p>
+    <w:p>
+      <w:pPr>
+        <w:rPr>
+          <w:rFonts w:ascii="Times New Roman" w:eastAsia="Times New Roman" w:hAnsi="Times New Roman" w:cs="Times New Roman"/>
+          <w:b/>
+          <w:bCs/>
+          <w:color w:val="000000" w:themeColor="text1"/>
+          <w:sz w:val="28"/>
+          <w:szCs w:val="28"/>
+        </w:rPr>
+      </w:pPr>
+    </w:p>
+    <w:p>
+      <w:pPr>
+        <w:rPr>
+          <w:rFonts w:ascii="Times New Roman" w:eastAsia="Times New Roman" w:hAnsi="Times New Roman" w:cs="Times New Roman"/>
+          <w:b/>
+          <w:bCs/>
+          <w:color w:val="000000" w:themeColor="text1"/>
+          <w:sz w:val="28"/>
+          <w:szCs w:val="28"/>
+        </w:rPr>
+      </w:pPr>
+    </w:p>
+    <w:p>
+      <w:pPr>
+        <w:rPr>
+          <w:rFonts w:ascii="Times New Roman" w:eastAsia="Times New Roman" w:hAnsi="Times New Roman" w:cs="Times New Roman"/>
+          <w:b/>
+          <w:bCs/>
+          <w:color w:val="000000" w:themeColor="text1"/>
+          <w:sz w:val="28"/>
+          <w:szCs w:val="28"/>
+        </w:rPr>
+      </w:pPr>
+    </w:p>
+    <w:p>
+      <w:pPr>
+        <w:rPr>
+          <w:rFonts w:ascii="Times New Roman" w:eastAsia="Times New Roman" w:hAnsi="Times New Roman" w:cs="Times New Roman"/>
+          <w:b/>
+          <w:bCs/>
+          <w:color w:val="000000" w:themeColor="text1"/>
+          <w:sz w:val="28"/>
+          <w:szCs w:val="28"/>
+        </w:rPr>
+      </w:pPr>
+    </w:p>
+    <w:p>
+      <w:pPr>
+        <w:rPr>
+          <w:rFonts w:ascii="Times New Roman" w:eastAsia="Times New Roman" w:hAnsi="Times New Roman" w:cs="Times New Roman"/>
+          <w:b/>
+          <w:bCs/>
+          <w:color w:val="000000" w:themeColor="text1"/>
+          <w:sz w:val="28"/>
+          <w:szCs w:val="28"/>
+        </w:rPr>
+      </w:pPr>
+    </w:p>
+    <w:p>
+      <w:pPr>
+        <w:rPr>
+          <w:rFonts w:ascii="Times New Roman" w:eastAsia="Times New Roman" w:hAnsi="Times New Roman" w:cs="Times New Roman"/>
+          <w:b/>
+          <w:bCs/>
+          <w:color w:val="000000" w:themeColor="text1"/>
+          <w:sz w:val="28"/>
+          <w:szCs w:val="28"/>
+        </w:rPr>
+      </w:pPr>
+    </w:p>
+    <w:p>
+      <w:pPr>
+        <w:rPr>
+          <w:rFonts w:ascii="Times New Roman" w:eastAsia="Times New Roman" w:hAnsi="Times New Roman" w:cs="Times New Roman"/>
+          <w:b/>
+          <w:bCs/>
+          <w:color w:val="000000" w:themeColor="text1"/>
+          <w:sz w:val="28"/>
+          <w:szCs w:val="28"/>
+        </w:rPr>
+      </w:pPr>
+    </w:p>
+    <w:p>
+      <w:pPr>
+        <w:rPr>
+          <w:rFonts w:ascii="Times New Roman" w:eastAsia="Times New Roman" w:hAnsi="Times New Roman" w:cs="Times New Roman"/>
+          <w:b/>
+          <w:bCs/>
+          <w:color w:val="000000" w:themeColor="text1"/>
+          <w:sz w:val="28"/>
+          <w:szCs w:val="28"/>
+        </w:rPr>
+      </w:pPr>
+    </w:p>
+    <w:p>
+      <w:pPr>
+        <w:rPr>
+          <w:rFonts w:ascii="Times New Roman" w:eastAsia="Times New Roman" w:hAnsi="Times New Roman" w:cs="Times New Roman"/>
+          <w:b/>
+          <w:bCs/>
+          <w:color w:val="000000" w:themeColor="text1"/>
+          <w:sz w:val="28"/>
+          <w:szCs w:val="28"/>
+        </w:rPr>
+      </w:pPr>
+    </w:p>
+    <w:p>
+      <w:pPr>
+        <w:rPr>
+          <w:rFonts w:ascii="Times New Roman" w:eastAsia="Times New Roman" w:hAnsi="Times New Roman" w:cs="Times New Roman"/>
+          <w:b/>
+          <w:bCs/>
+          <w:color w:val="000000" w:themeColor="text1"/>
+          <w:sz w:val="28"/>
+          <w:szCs w:val="28"/>
+        </w:rPr>
+      </w:pPr>
+    </w:p>
+    <w:p>
+      <w:pPr>
+        <w:rPr>
+          <w:rFonts w:ascii="Times New Roman" w:eastAsia="Times New Roman" w:hAnsi="Times New Roman" w:cs="Times New Roman"/>
+          <w:b/>
+          <w:bCs/>
+          <w:color w:val="000000" w:themeColor="text1"/>
+          <w:sz w:val="28"/>
+          <w:szCs w:val="28"/>
+        </w:rPr>
+      </w:pPr>
+    </w:p>
+    <w:p>
+      <w:r>
+        <w:rPr>
+          <w:rFonts w:ascii="Times New Roman" w:eastAsia="Times New Roman" w:hAnsi="Times New Roman" w:cs="Times New Roman"/>
+          <w:b/>
+          <w:bCs/>
+          <w:color w:val="000000" w:themeColor="text1"/>
+          <w:sz w:val="28"/>
+          <w:szCs w:val="28"/>
+        </w:rPr>
+        <w:lastRenderedPageBreak/>
+        <w:t>Завдання №6</w:t>
+      </w:r>
+      <w:r>
+        <w:rPr>
+          <w:rFonts w:ascii="Times New Roman" w:eastAsia="Times New Roman" w:hAnsi="Times New Roman" w:cs="Times New Roman"/>
+          <w:color w:val="000000" w:themeColor="text1"/>
+          <w:sz w:val="28"/>
+          <w:szCs w:val="28"/>
+        </w:rPr>
+        <w:t xml:space="preserve"> </w:t>
+      </w:r>
+      <w:proofErr w:type="spellStart"/>
+      <w:r>
+        <w:rPr>
+          <w:rFonts w:ascii="Times New Roman" w:eastAsia="Times New Roman" w:hAnsi="Times New Roman" w:cs="Times New Roman"/>
+          <w:color w:val="000000" w:themeColor="text1"/>
+          <w:sz w:val="28"/>
+          <w:szCs w:val="28"/>
+        </w:rPr>
+        <w:t>Epic</w:t>
+      </w:r>
+      <w:proofErr w:type="spellEnd"/>
+      <w:r>
+        <w:rPr>
+          <w:rFonts w:ascii="Times New Roman" w:eastAsia="Times New Roman" w:hAnsi="Times New Roman" w:cs="Times New Roman"/>
+          <w:color w:val="000000" w:themeColor="text1"/>
+          <w:sz w:val="28"/>
+          <w:szCs w:val="28"/>
+        </w:rPr>
+        <w:t xml:space="preserve"> 5 </w:t>
+      </w:r>
+      <w:proofErr w:type="spellStart"/>
+      <w:r>
+        <w:rPr>
+          <w:rFonts w:ascii="Times New Roman" w:eastAsia="Times New Roman" w:hAnsi="Times New Roman" w:cs="Times New Roman"/>
+          <w:color w:val="000000" w:themeColor="text1"/>
+          <w:sz w:val="28"/>
+          <w:szCs w:val="28"/>
+        </w:rPr>
+        <w:t>Task</w:t>
+      </w:r>
+      <w:proofErr w:type="spellEnd"/>
+      <w:r>
+        <w:rPr>
+          <w:rFonts w:ascii="Times New Roman" w:eastAsia="Times New Roman" w:hAnsi="Times New Roman" w:cs="Times New Roman"/>
+          <w:color w:val="000000" w:themeColor="text1"/>
+          <w:sz w:val="28"/>
+          <w:szCs w:val="28"/>
+        </w:rPr>
+        <w:t xml:space="preserve"> 8 - </w:t>
+      </w:r>
+      <w:proofErr w:type="spellStart"/>
+      <w:r>
+        <w:rPr>
+          <w:rFonts w:ascii="Times New Roman" w:eastAsia="Times New Roman" w:hAnsi="Times New Roman" w:cs="Times New Roman"/>
+          <w:color w:val="000000" w:themeColor="text1"/>
+          <w:sz w:val="28"/>
+          <w:szCs w:val="28"/>
+        </w:rPr>
+        <w:t>Practice</w:t>
+      </w:r>
+      <w:proofErr w:type="spellEnd"/>
+      <w:r>
+        <w:rPr>
+          <w:rFonts w:ascii="Times New Roman" w:eastAsia="Times New Roman" w:hAnsi="Times New Roman" w:cs="Times New Roman"/>
+          <w:color w:val="000000" w:themeColor="text1"/>
+          <w:sz w:val="28"/>
+          <w:szCs w:val="28"/>
+        </w:rPr>
+        <w:t xml:space="preserve"># </w:t>
+      </w:r>
+      <w:proofErr w:type="spellStart"/>
+      <w:r>
+        <w:rPr>
+          <w:rFonts w:ascii="Times New Roman" w:eastAsia="Times New Roman" w:hAnsi="Times New Roman" w:cs="Times New Roman"/>
+          <w:color w:val="000000" w:themeColor="text1"/>
+          <w:sz w:val="28"/>
+          <w:szCs w:val="28"/>
+        </w:rPr>
+        <w:t>programming</w:t>
+      </w:r>
+      <w:proofErr w:type="spellEnd"/>
+      <w:r>
+        <w:rPr>
+          <w:rFonts w:ascii="Times New Roman" w:eastAsia="Times New Roman" w:hAnsi="Times New Roman" w:cs="Times New Roman"/>
+          <w:color w:val="000000" w:themeColor="text1"/>
+          <w:sz w:val="28"/>
+          <w:szCs w:val="28"/>
+        </w:rPr>
+        <w:t xml:space="preserve">: </w:t>
+      </w:r>
+      <w:proofErr w:type="spellStart"/>
+      <w:r>
+        <w:rPr>
+          <w:rFonts w:ascii="Times New Roman" w:eastAsia="Times New Roman" w:hAnsi="Times New Roman" w:cs="Times New Roman"/>
+          <w:color w:val="000000" w:themeColor="text1"/>
+          <w:sz w:val="28"/>
+          <w:szCs w:val="28"/>
+        </w:rPr>
+        <w:t>Class</w:t>
+      </w:r>
+      <w:proofErr w:type="spellEnd"/>
+      <w:r>
+        <w:rPr>
+          <w:rFonts w:ascii="Times New Roman" w:eastAsia="Times New Roman" w:hAnsi="Times New Roman" w:cs="Times New Roman"/>
+          <w:color w:val="000000" w:themeColor="text1"/>
+          <w:sz w:val="28"/>
+          <w:szCs w:val="28"/>
+        </w:rPr>
+        <w:t xml:space="preserve"> </w:t>
+      </w:r>
+      <w:proofErr w:type="spellStart"/>
+      <w:r>
+        <w:rPr>
+          <w:rFonts w:ascii="Times New Roman" w:eastAsia="Times New Roman" w:hAnsi="Times New Roman" w:cs="Times New Roman"/>
+          <w:color w:val="000000" w:themeColor="text1"/>
+          <w:sz w:val="28"/>
+          <w:szCs w:val="28"/>
+        </w:rPr>
+        <w:t>Practice</w:t>
+      </w:r>
+      <w:proofErr w:type="spellEnd"/>
+      <w:r>
+        <w:rPr>
+          <w:rFonts w:ascii="Times New Roman" w:eastAsia="Times New Roman" w:hAnsi="Times New Roman" w:cs="Times New Roman"/>
+          <w:color w:val="000000" w:themeColor="text1"/>
+          <w:sz w:val="28"/>
+          <w:szCs w:val="28"/>
+        </w:rPr>
+        <w:t xml:space="preserve"> </w:t>
+      </w:r>
+      <w:proofErr w:type="spellStart"/>
+      <w:r>
+        <w:rPr>
+          <w:rFonts w:ascii="Times New Roman" w:eastAsia="Times New Roman" w:hAnsi="Times New Roman" w:cs="Times New Roman"/>
+          <w:color w:val="000000" w:themeColor="text1"/>
+          <w:sz w:val="28"/>
+          <w:szCs w:val="28"/>
+        </w:rPr>
+        <w:t>Task</w:t>
+      </w:r>
+      <w:proofErr w:type="spellEnd"/>
+      <w:r>
+        <w:rPr>
+          <w:rFonts w:ascii="Times New Roman" w:eastAsia="Times New Roman" w:hAnsi="Times New Roman" w:cs="Times New Roman"/>
+          <w:noProof/>
+          <w:color w:val="000000" w:themeColor="text1"/>
+          <w:sz w:val="28"/>
+          <w:szCs w:val="28"/>
+          <w:lang w:eastAsia="uk-UA"/>
+        </w:rPr>
+        <w:drawing>
+          <wp:inline distT="0" distB="0" distL="0" distR="0" wp14:anchorId="0060CFF3" wp14:editId="1D16443E">
+            <wp:extent cx="6020640" cy="9412013"/>
+            <wp:effectExtent l="0" t="0" r="0" b="0"/>
+            <wp:docPr id="13" name="Рисунок 13"/>
+            <wp:cNvGraphicFramePr>
+              <a:graphicFrameLocks xmlns:a="http://schemas.openxmlformats.org/drawingml/2006/main" noChangeAspect="1"/>
+            </wp:cNvGraphicFramePr>
+            <a:graphic xmlns:a="http://schemas.openxmlformats.org/drawingml/2006/main">
+              <a:graphicData uri="http://schemas.openxmlformats.org/drawingml/2006/picture">
+                <pic:pic xmlns:pic="http://schemas.openxmlformats.org/drawingml/2006/picture">
+                  <pic:nvPicPr>
+                    <pic:cNvPr id="1" name=""/>
+                    <pic:cNvPicPr/>
+                  </pic:nvPicPr>
+                  <pic:blipFill>
+                    <a:blip r:embed="rId23"/>
+                    <a:stretch>
+                      <a:fillRect/>
+                    </a:stretch>
+                  </pic:blipFill>
+                  <pic:spPr>
+                    <a:xfrm>
+                      <a:off x="0" y="0"/>
                       <a:ext cx="6020640" cy="9412013"/>
                     </a:xfrm>
                     <a:prstGeom prst="rect">
@@ -3016,59 +3155,17 @@
         <w:t xml:space="preserve"> </w:t>
       </w:r>
     </w:p>
-    <w:p/>
-    <w:p>
-      <w:pPr>
-        <w:rPr>
-          <w:lang w:val="en-US"/>
-        </w:rPr>
-      </w:pPr>
-      <w:r>
-        <w:br w:type="page"/>
-      </w:r>
-      <w:bookmarkStart w:id="0" w:name="_GoBack"/>
-      <w:bookmarkEnd w:id="0"/>
-    </w:p>
-    <w:p>
-      <w:pPr>
-        <w:rPr>
-          <w:rFonts w:ascii="Aptos" w:eastAsia="Aptos" w:hAnsi="Aptos" w:cs="Aptos"/>
-        </w:rPr>
-      </w:pPr>
-      <w:r>
-        <w:rPr>
-          <w:rFonts w:ascii="Times New Roman" w:eastAsia="Times New Roman" w:hAnsi="Times New Roman" w:cs="Times New Roman"/>
-          <w:b/>
-          <w:bCs/>
-          <w:color w:val="000000" w:themeColor="text1"/>
-          <w:sz w:val="36"/>
-          <w:szCs w:val="36"/>
-        </w:rPr>
-        <w:lastRenderedPageBreak/>
-        <w:t>Робота в команді</w:t>
-      </w:r>
-    </w:p>
-    <w:p>
-      <w:pPr>
-        <w:rPr>
-          <w:rFonts w:ascii="Times New Roman" w:eastAsia="Times New Roman" w:hAnsi="Times New Roman" w:cs="Times New Roman"/>
-          <w:b/>
-          <w:bCs/>
-          <w:color w:val="000000" w:themeColor="text1"/>
-          <w:sz w:val="36"/>
-          <w:szCs w:val="36"/>
-        </w:rPr>
-      </w:pPr>
+    <w:p>
       <w:r>
         <w:rPr>
           <w:noProof/>
           <w:lang w:eastAsia="uk-UA"/>
         </w:rPr>
         <w:drawing>
-          <wp:inline distT="0" distB="0" distL="0" distR="0" wp14:anchorId="09C6001F" wp14:editId="2EDC0B4C">
-            <wp:extent cx="5648322" cy="2674243"/>
-            <wp:effectExtent l="0" t="0" r="0" b="0"/>
-            <wp:docPr id="1885430375" name="Рисунок 1885430375"/>
+          <wp:inline distT="0" distB="0" distL="0" distR="0" wp14:anchorId="66EF6A2E" wp14:editId="09C944AD">
+            <wp:extent cx="3858163" cy="4734586"/>
+            <wp:effectExtent l="0" t="0" r="9525" b="8890"/>
+            <wp:docPr id="14" name="Рисунок 14"/>
             <wp:cNvGraphicFramePr>
               <a:graphicFrameLocks xmlns:a="http://schemas.openxmlformats.org/drawingml/2006/main" noChangeAspect="1"/>
             </wp:cNvGraphicFramePr>
@@ -3076,17 +3173,11 @@
               <a:graphicData uri="http://schemas.openxmlformats.org/drawingml/2006/picture">
                 <pic:pic xmlns:pic="http://schemas.openxmlformats.org/drawingml/2006/picture">
                   <pic:nvPicPr>
-                    <pic:cNvPr id="0" name=""/>
+                    <pic:cNvPr id="1" name=""/>
                     <pic:cNvPicPr/>
                   </pic:nvPicPr>
                   <pic:blipFill>
-                    <a:blip r:embed="rId21">
-                      <a:extLst>
-                        <a:ext uri="{28A0092B-C50C-407E-A947-70E740481C1C}">
-                          <a14:useLocalDpi xmlns:a14="http://schemas.microsoft.com/office/drawing/2010/main" val="0"/>
-                        </a:ext>
-                      </a:extLst>
-                    </a:blip>
+                    <a:blip r:embed="rId24"/>
                     <a:stretch>
                       <a:fillRect/>
                     </a:stretch>
@@ -3094,7 +3185,7 @@
                   <pic:spPr>
                     <a:xfrm>
                       <a:off x="0" y="0"/>
-                      <a:ext cx="5648322" cy="2674243"/>
+                      <a:ext cx="3858163" cy="4734586"/>
                     </a:xfrm>
                     <a:prstGeom prst="rect">
                       <a:avLst/>
@@ -3106,6 +3197,15 @@
           </wp:inline>
         </w:drawing>
       </w:r>
+    </w:p>
+    <w:p>
+      <w:pPr>
+        <w:rPr>
+          <w:lang w:val="en-US"/>
+        </w:rPr>
+      </w:pPr>
+      <w:bookmarkStart w:id="0" w:name="_GoBack"/>
+      <w:bookmarkEnd w:id="0"/>
     </w:p>
     <w:p>
       <w:pPr>

</xml_diff>